<commit_message>
[ChienBV] Refs #0611 - update table
</commit_message>
<xml_diff>
--- a/shoppingNote.docx
+++ b/shoppingNote.docx
@@ -971,6 +971,113 @@
     <w:p>
       <w:r>
         <w:t>Để có css, js trong thư mục asset</w:t>
+      </w:r>
+    </w:p>
+    <w:p>
+      <w:r>
+        <w:t>Hàm chuyển đổi chuỗi có dấu thành không dấu để tạo slug:</w:t>
+      </w:r>
+    </w:p>
+    <w:p>
+      <w:r>
+        <w:t>Đặt trong file function trong thư mục function để vào thư mục App</w:t>
+      </w:r>
+    </w:p>
+    <w:p>
+      <w:pPr>
+        <w:pStyle w:val="HTMLPreformatted"/>
+        <w:shd w:val="clear" w:color="auto" w:fill="FFFFFF"/>
+        <w:rPr>
+          <w:rFonts w:ascii="Consolas" w:hAnsi="Consolas" w:cs="Consolas"/>
+          <w:color w:val="000000"/>
+        </w:rPr>
+      </w:pPr>
+      <w:r>
+        <w:rPr>
+          <w:rFonts w:ascii="Consolas" w:hAnsi="Consolas" w:cs="Consolas"/>
+          <w:i/>
+          <w:iCs/>
+          <w:color w:val="808080"/>
+          <w:shd w:val="clear" w:color="auto" w:fill="F7FAFF"/>
+        </w:rPr>
+        <w:t>/**</w:t>
+      </w:r>
+      <w:r>
+        <w:rPr>
+          <w:rFonts w:ascii="Consolas" w:hAnsi="Consolas" w:cs="Consolas"/>
+          <w:i/>
+          <w:iCs/>
+          <w:color w:val="808080"/>
+          <w:shd w:val="clear" w:color="auto" w:fill="F7FAFF"/>
+        </w:rPr>
+        <w:br/>
+        <w:t xml:space="preserve"> * Mở composer.json</w:t>
+      </w:r>
+      <w:r>
+        <w:rPr>
+          <w:rFonts w:ascii="Consolas" w:hAnsi="Consolas" w:cs="Consolas"/>
+          <w:i/>
+          <w:iCs/>
+          <w:color w:val="808080"/>
+          <w:shd w:val="clear" w:color="auto" w:fill="F7FAFF"/>
+        </w:rPr>
+        <w:br/>
+        <w:t xml:space="preserve"> * Thêm vào trong "autoload" chuỗi sau</w:t>
+      </w:r>
+      <w:r>
+        <w:rPr>
+          <w:rFonts w:ascii="Consolas" w:hAnsi="Consolas" w:cs="Consolas"/>
+          <w:i/>
+          <w:iCs/>
+          <w:color w:val="808080"/>
+          <w:shd w:val="clear" w:color="auto" w:fill="F7FAFF"/>
+        </w:rPr>
+        <w:br/>
+        <w:t xml:space="preserve"> * "files" : [</w:t>
+      </w:r>
+      <w:r>
+        <w:rPr>
+          <w:rFonts w:ascii="Consolas" w:hAnsi="Consolas" w:cs="Consolas"/>
+          <w:i/>
+          <w:iCs/>
+          <w:color w:val="808080"/>
+          <w:shd w:val="clear" w:color="auto" w:fill="F7FAFF"/>
+        </w:rPr>
+        <w:br/>
+        <w:t xml:space="preserve"> *     "app/function/function.php"</w:t>
+      </w:r>
+      <w:r>
+        <w:rPr>
+          <w:rFonts w:ascii="Consolas" w:hAnsi="Consolas" w:cs="Consolas"/>
+          <w:i/>
+          <w:iCs/>
+          <w:color w:val="808080"/>
+          <w:shd w:val="clear" w:color="auto" w:fill="F7FAFF"/>
+        </w:rPr>
+        <w:br/>
+        <w:t xml:space="preserve"> * ]</w:t>
+      </w:r>
+      <w:r>
+        <w:rPr>
+          <w:rFonts w:ascii="Consolas" w:hAnsi="Consolas" w:cs="Consolas"/>
+          <w:i/>
+          <w:iCs/>
+          <w:color w:val="808080"/>
+          <w:shd w:val="clear" w:color="auto" w:fill="F7FAFF"/>
+        </w:rPr>
+        <w:br/>
+        <w:t xml:space="preserve"> * Chạy cmd composer dumpautoload</w:t>
+      </w:r>
+      <w:r>
+        <w:rPr>
+          <w:rFonts w:ascii="Consolas" w:hAnsi="Consolas" w:cs="Consolas"/>
+          <w:i/>
+          <w:iCs/>
+          <w:color w:val="808080"/>
+          <w:shd w:val="clear" w:color="auto" w:fill="F7FAFF"/>
+        </w:rPr>
+        <w:br/>
+        <w:t xml:space="preserve"> */</w:t>
       </w:r>
     </w:p>
     <w:p>

</xml_diff>